<commit_message>
Se añadio el metodo para añadir, eliminar y actualizar favoritos
</commit_message>
<xml_diff>
--- a/DocumentacionApiFacebook.docx
+++ b/DocumentacionApiFacebook.docx
@@ -87,7 +87,8 @@
       </w:pPr>
       <w:r>
         <w:rPr>
-          <w:lang w:val="es-ES"/>
+          <w:noProof/>
+          <w:lang w:eastAsia="es-CO"/>
         </w:rPr>
         <w:drawing>
           <wp:inline distT="0" distB="0" distL="0" distR="0" wp14:anchorId="747225A4" wp14:editId="3DB4C300">
@@ -147,7 +148,8 @@
       </w:pPr>
       <w:r>
         <w:rPr>
-          <w:lang w:val="es-ES"/>
+          <w:noProof/>
+          <w:lang w:eastAsia="es-CO"/>
         </w:rPr>
         <w:drawing>
           <wp:inline distT="0" distB="0" distL="0" distR="0" wp14:anchorId="143B8A1F" wp14:editId="22F51726">
@@ -298,6 +300,10 @@
     </w:p>
     <w:p>
       <w:r>
+        <w:rPr>
+          <w:noProof/>
+          <w:lang w:eastAsia="es-CO"/>
+        </w:rPr>
         <w:drawing>
           <wp:inline distT="0" distB="0" distL="0" distR="0" wp14:anchorId="639D789A" wp14:editId="74733675">
             <wp:extent cx="5612130" cy="2720975"/>
@@ -350,6 +356,10 @@
     </w:p>
     <w:p>
       <w:r>
+        <w:rPr>
+          <w:noProof/>
+          <w:lang w:eastAsia="es-CO"/>
+        </w:rPr>
         <w:drawing>
           <wp:inline distT="0" distB="0" distL="0" distR="0" wp14:anchorId="2B8827F0" wp14:editId="0B957C0E">
             <wp:extent cx="5612130" cy="1236345"/>
@@ -392,13 +402,13 @@
         <w:t xml:space="preserve">También se trajo los resultados de la búsqueda </w:t>
       </w:r>
       <w:r>
-        <w:t>del usuario por medio de la id dentro de una promesa como intermediario de las directivas del</w:t>
-      </w:r>
-      <w:r>
-        <w:t xml:space="preserve"> </w:t>
-      </w:r>
-      <w:r>
-        <w:t>y las funciones de JavaScript</w:t>
+        <w:t xml:space="preserve">del usuario por medio de la id dentro de una promesa como intermediario de las </w:t>
+      </w:r>
+      <w:r>
+        <w:t>directivas y</w:t>
+      </w:r>
+      <w:r>
+        <w:t xml:space="preserve"> las funciones de JavaScript</w:t>
       </w:r>
       <w:r>
         <w:t xml:space="preserve"> y montándolo en un script </w:t>
@@ -406,6 +416,10 @@
     </w:p>
     <w:p>
       <w:r>
+        <w:rPr>
+          <w:noProof/>
+          <w:lang w:eastAsia="es-CO"/>
+        </w:rPr>
         <w:drawing>
           <wp:inline distT="0" distB="0" distL="0" distR="0" wp14:anchorId="35EFA68A" wp14:editId="0E1F25CB">
             <wp:extent cx="4448796" cy="1352739"/>
@@ -448,11 +462,13 @@
         <w:lastRenderedPageBreak/>
         <w:t>resultados</w:t>
       </w:r>
-      <w:bookmarkStart w:id="0" w:name="_GoBack"/>
-      <w:bookmarkEnd w:id="0"/>
-    </w:p>
-    <w:p>
-      <w:r>
+    </w:p>
+    <w:p>
+      <w:r>
+        <w:rPr>
+          <w:noProof/>
+          <w:lang w:eastAsia="es-CO"/>
+        </w:rPr>
         <w:drawing>
           <wp:inline distT="0" distB="0" distL="0" distR="0" wp14:anchorId="789676BF" wp14:editId="6F29CA8E">
             <wp:extent cx="5612130" cy="2153920"/>
@@ -490,7 +506,255 @@
         </w:drawing>
       </w:r>
     </w:p>
+    <w:p>
+      <w:r>
+        <w:t xml:space="preserve">Se añadió funciones para agregar favoritos utilizando métodos trayendo la el id del usuario y los resultados de la búsqueda  </w:t>
+      </w:r>
+      <w:r>
+        <w:drawing>
+          <wp:inline distT="0" distB="0" distL="0" distR="0" wp14:anchorId="12897FCC" wp14:editId="36C8A010">
+            <wp:extent cx="5382376" cy="1238423"/>
+            <wp:effectExtent l="0" t="0" r="0" b="0"/>
+            <wp:docPr id="3" name="Imagen 3"/>
+            <wp:cNvGraphicFramePr>
+              <a:graphicFrameLocks xmlns:a="http://schemas.openxmlformats.org/drawingml/2006/main" noChangeAspect="1"/>
+            </wp:cNvGraphicFramePr>
+            <a:graphic xmlns:a="http://schemas.openxmlformats.org/drawingml/2006/main">
+              <a:graphicData uri="http://schemas.openxmlformats.org/drawingml/2006/picture">
+                <pic:pic xmlns:pic="http://schemas.openxmlformats.org/drawingml/2006/picture">
+                  <pic:nvPicPr>
+                    <pic:cNvPr id="1" name=""/>
+                    <pic:cNvPicPr/>
+                  </pic:nvPicPr>
+                  <pic:blipFill>
+                    <a:blip r:embed="rId10"/>
+                    <a:stretch>
+                      <a:fillRect/>
+                    </a:stretch>
+                  </pic:blipFill>
+                  <pic:spPr>
+                    <a:xfrm>
+                      <a:off x="0" y="0"/>
+                      <a:ext cx="5382376" cy="1238423"/>
+                    </a:xfrm>
+                    <a:prstGeom prst="rect">
+                      <a:avLst/>
+                    </a:prstGeom>
+                  </pic:spPr>
+                </pic:pic>
+              </a:graphicData>
+            </a:graphic>
+          </wp:inline>
+        </w:drawing>
+      </w:r>
+      <w:r>
+        <w:t xml:space="preserve"> </w:t>
+      </w:r>
+    </w:p>
+    <w:p>
+      <w:r>
+        <w:t xml:space="preserve">Además, se utilizó interpolar llamando los resultados de la búsqueda </w:t>
+      </w:r>
+    </w:p>
+    <w:p>
+      <w:r>
+        <w:drawing>
+          <wp:inline distT="0" distB="0" distL="0" distR="0" wp14:anchorId="2A56E47B" wp14:editId="5A76FA2E">
+            <wp:extent cx="5612130" cy="510540"/>
+            <wp:effectExtent l="0" t="0" r="7620" b="3810"/>
+            <wp:docPr id="4" name="Imagen 4"/>
+            <wp:cNvGraphicFramePr>
+              <a:graphicFrameLocks xmlns:a="http://schemas.openxmlformats.org/drawingml/2006/main" noChangeAspect="1"/>
+            </wp:cNvGraphicFramePr>
+            <a:graphic xmlns:a="http://schemas.openxmlformats.org/drawingml/2006/main">
+              <a:graphicData uri="http://schemas.openxmlformats.org/drawingml/2006/picture">
+                <pic:pic xmlns:pic="http://schemas.openxmlformats.org/drawingml/2006/picture">
+                  <pic:nvPicPr>
+                    <pic:cNvPr id="1" name=""/>
+                    <pic:cNvPicPr/>
+                  </pic:nvPicPr>
+                  <pic:blipFill>
+                    <a:blip r:embed="rId11"/>
+                    <a:stretch>
+                      <a:fillRect/>
+                    </a:stretch>
+                  </pic:blipFill>
+                  <pic:spPr>
+                    <a:xfrm>
+                      <a:off x="0" y="0"/>
+                      <a:ext cx="5612130" cy="510540"/>
+                    </a:xfrm>
+                    <a:prstGeom prst="rect">
+                      <a:avLst/>
+                    </a:prstGeom>
+                  </pic:spPr>
+                </pic:pic>
+              </a:graphicData>
+            </a:graphic>
+          </wp:inline>
+        </w:drawing>
+      </w:r>
+    </w:p>
+    <w:p>
+      <w:r>
+        <w:t>Resultado:</w:t>
+      </w:r>
+    </w:p>
+    <w:p>
+      <w:r>
+        <w:drawing>
+          <wp:inline distT="0" distB="0" distL="0" distR="0" wp14:anchorId="553B248C" wp14:editId="3DE8D4AA">
+            <wp:extent cx="5612130" cy="2634615"/>
+            <wp:effectExtent l="0" t="0" r="7620" b="0"/>
+            <wp:docPr id="5" name="Imagen 5"/>
+            <wp:cNvGraphicFramePr>
+              <a:graphicFrameLocks xmlns:a="http://schemas.openxmlformats.org/drawingml/2006/main" noChangeAspect="1"/>
+            </wp:cNvGraphicFramePr>
+            <a:graphic xmlns:a="http://schemas.openxmlformats.org/drawingml/2006/main">
+              <a:graphicData uri="http://schemas.openxmlformats.org/drawingml/2006/picture">
+                <pic:pic xmlns:pic="http://schemas.openxmlformats.org/drawingml/2006/picture">
+                  <pic:nvPicPr>
+                    <pic:cNvPr id="1" name=""/>
+                    <pic:cNvPicPr/>
+                  </pic:nvPicPr>
+                  <pic:blipFill>
+                    <a:blip r:embed="rId12"/>
+                    <a:stretch>
+                      <a:fillRect/>
+                    </a:stretch>
+                  </pic:blipFill>
+                  <pic:spPr>
+                    <a:xfrm>
+                      <a:off x="0" y="0"/>
+                      <a:ext cx="5612130" cy="2634615"/>
+                    </a:xfrm>
+                    <a:prstGeom prst="rect">
+                      <a:avLst/>
+                    </a:prstGeom>
+                  </pic:spPr>
+                </pic:pic>
+              </a:graphicData>
+            </a:graphic>
+          </wp:inline>
+        </w:drawing>
+      </w:r>
+    </w:p>
     <w:p/>
+    <w:p>
+      <w:r>
+        <w:t xml:space="preserve">Por lo último se </w:t>
+      </w:r>
+      <w:r>
+        <w:t>añadió funciones</w:t>
+      </w:r>
+      <w:r>
+        <w:t xml:space="preserve"> para eliminar y actualizar los cam</w:t>
+      </w:r>
+      <w:r>
+        <w:t xml:space="preserve">bios, la función para eliminar lo que realiza es remover los favoritos trayendo el atributo del id del usuario y finalmente se actualiza, En la </w:t>
+      </w:r>
+      <w:proofErr w:type="gramStart"/>
+      <w:r>
+        <w:t>función  de</w:t>
+      </w:r>
+      <w:proofErr w:type="gramEnd"/>
+      <w:r>
+        <w:t xml:space="preserve"> actualizar se traer el local </w:t>
+      </w:r>
+      <w:proofErr w:type="spellStart"/>
+      <w:r>
+        <w:t>storage</w:t>
+      </w:r>
+      <w:proofErr w:type="spellEnd"/>
+      <w:r>
+        <w:t xml:space="preserve"> con el método set trayendo la constante además lo va convertir de tipo JSON el atributo</w:t>
+      </w:r>
+    </w:p>
+    <w:p>
+      <w:r>
+        <w:drawing>
+          <wp:inline distT="0" distB="0" distL="0" distR="0" wp14:anchorId="109F3B95" wp14:editId="76B77747">
+            <wp:extent cx="5612130" cy="2204720"/>
+            <wp:effectExtent l="0" t="0" r="7620" b="5080"/>
+            <wp:docPr id="7" name="Imagen 7"/>
+            <wp:cNvGraphicFramePr>
+              <a:graphicFrameLocks xmlns:a="http://schemas.openxmlformats.org/drawingml/2006/main" noChangeAspect="1"/>
+            </wp:cNvGraphicFramePr>
+            <a:graphic xmlns:a="http://schemas.openxmlformats.org/drawingml/2006/main">
+              <a:graphicData uri="http://schemas.openxmlformats.org/drawingml/2006/picture">
+                <pic:pic xmlns:pic="http://schemas.openxmlformats.org/drawingml/2006/picture">
+                  <pic:nvPicPr>
+                    <pic:cNvPr id="1" name=""/>
+                    <pic:cNvPicPr/>
+                  </pic:nvPicPr>
+                  <pic:blipFill>
+                    <a:blip r:embed="rId13"/>
+                    <a:stretch>
+                      <a:fillRect/>
+                    </a:stretch>
+                  </pic:blipFill>
+                  <pic:spPr>
+                    <a:xfrm>
+                      <a:off x="0" y="0"/>
+                      <a:ext cx="5612130" cy="2204720"/>
+                    </a:xfrm>
+                    <a:prstGeom prst="rect">
+                      <a:avLst/>
+                    </a:prstGeom>
+                  </pic:spPr>
+                </pic:pic>
+              </a:graphicData>
+            </a:graphic>
+          </wp:inline>
+        </w:drawing>
+      </w:r>
+    </w:p>
+    <w:p>
+      <w:r>
+        <w:t>Este es el resultado:</w:t>
+      </w:r>
+    </w:p>
+    <w:p>
+      <w:r>
+        <w:drawing>
+          <wp:inline distT="0" distB="0" distL="0" distR="0" wp14:anchorId="30E6A969" wp14:editId="2A186570">
+            <wp:extent cx="5612130" cy="2425065"/>
+            <wp:effectExtent l="0" t="0" r="7620" b="0"/>
+            <wp:docPr id="8" name="Imagen 8"/>
+            <wp:cNvGraphicFramePr>
+              <a:graphicFrameLocks xmlns:a="http://schemas.openxmlformats.org/drawingml/2006/main" noChangeAspect="1"/>
+            </wp:cNvGraphicFramePr>
+            <a:graphic xmlns:a="http://schemas.openxmlformats.org/drawingml/2006/main">
+              <a:graphicData uri="http://schemas.openxmlformats.org/drawingml/2006/picture">
+                <pic:pic xmlns:pic="http://schemas.openxmlformats.org/drawingml/2006/picture">
+                  <pic:nvPicPr>
+                    <pic:cNvPr id="1" name=""/>
+                    <pic:cNvPicPr/>
+                  </pic:nvPicPr>
+                  <pic:blipFill>
+                    <a:blip r:embed="rId14"/>
+                    <a:stretch>
+                      <a:fillRect/>
+                    </a:stretch>
+                  </pic:blipFill>
+                  <pic:spPr>
+                    <a:xfrm>
+                      <a:off x="0" y="0"/>
+                      <a:ext cx="5612130" cy="2425065"/>
+                    </a:xfrm>
+                    <a:prstGeom prst="rect">
+                      <a:avLst/>
+                    </a:prstGeom>
+                  </pic:spPr>
+                </pic:pic>
+              </a:graphicData>
+            </a:graphic>
+          </wp:inline>
+        </w:drawing>
+      </w:r>
+      <w:bookmarkStart w:id="0" w:name="_GoBack"/>
+      <w:bookmarkEnd w:id="0"/>
+    </w:p>
     <w:sectPr>
       <w:pgSz w:w="12240" w:h="15840"/>
       <w:pgMar w:top="1417" w:right="1701" w:bottom="1417" w:left="1701" w:header="708" w:footer="708" w:gutter="0"/>

</xml_diff>